<commit_message>
sorted some folders and updated my ethics form
</commit_message>
<xml_diff>
--- a/isManagement/week-2/IS3S661 Tutorial Week 2.docx
+++ b/isManagement/week-2/IS3S661 Tutorial Week 2.docx
@@ -1,13 +1,11 @@
 
 <file path=word/document.xml><?xml version="1.0" encoding="utf-8"?>
-<w:document xmlns:o="urn:schemas-microsoft-com:office:office" xmlns:r="http://schemas.openxmlformats.org/officeDocument/2006/relationships" xmlns:v="urn:schemas-microsoft-com:vml" xmlns:w="http://schemas.openxmlformats.org/wordprocessingml/2006/main" xmlns:w10="urn:schemas-microsoft-com:office:word" xmlns:wp="http://schemas.openxmlformats.org/drawingml/2006/wordprocessingDrawing" xmlns:wps="http://schemas.microsoft.com/office/word/2010/wordprocessingShape" xmlns:wpg="http://schemas.microsoft.com/office/word/2010/wordprocessingGroup" xmlns:mc="http://schemas.openxmlformats.org/markup-compatibility/2006" xmlns:wp14="http://schemas.microsoft.com/office/word/2010/wordprocessingDrawing" xmlns:w14="http://schemas.microsoft.com/office/word/2010/wordml" mc:Ignorable="w14 wp14">
+<w:document xmlns:wpc="http://schemas.microsoft.com/office/word/2010/wordprocessingCanvas" xmlns:cx="http://schemas.microsoft.com/office/drawing/2014/chartex" xmlns:cx1="http://schemas.microsoft.com/office/drawing/2015/9/8/chartex" xmlns:cx2="http://schemas.microsoft.com/office/drawing/2015/10/21/chartex" xmlns:cx3="http://schemas.microsoft.com/office/drawing/2016/5/9/chartex" xmlns:cx4="http://schemas.microsoft.com/office/drawing/2016/5/10/chartex" xmlns:cx5="http://schemas.microsoft.com/office/drawing/2016/5/11/chartex" xmlns:cx6="http://schemas.microsoft.com/office/drawing/2016/5/12/chartex" xmlns:cx7="http://schemas.microsoft.com/office/drawing/2016/5/13/chartex" xmlns:cx8="http://schemas.microsoft.com/office/drawing/2016/5/14/chartex" xmlns:mc="http://schemas.openxmlformats.org/markup-compatibility/2006" xmlns:aink="http://schemas.microsoft.com/office/drawing/2016/ink" xmlns:am3d="http://schemas.microsoft.com/office/drawing/2017/model3d" xmlns:o="urn:schemas-microsoft-com:office:office" xmlns:r="http://schemas.openxmlformats.org/officeDocument/2006/relationships" xmlns:m="http://schemas.openxmlformats.org/officeDocument/2006/math" xmlns:v="urn:schemas-microsoft-com:vml" xmlns:wp14="http://schemas.microsoft.com/office/word/2010/wordprocessingDrawing" xmlns:wp="http://schemas.openxmlformats.org/drawingml/2006/wordprocessingDrawing" xmlns:w10="urn:schemas-microsoft-com:office:word" xmlns:w="http://schemas.openxmlformats.org/wordprocessingml/2006/main" xmlns:w14="http://schemas.microsoft.com/office/word/2010/wordml" xmlns:w15="http://schemas.microsoft.com/office/word/2012/wordml" xmlns:w16cid="http://schemas.microsoft.com/office/word/2016/wordml/cid" xmlns:w16se="http://schemas.microsoft.com/office/word/2015/wordml/symex" xmlns:wpg="http://schemas.microsoft.com/office/word/2010/wordprocessingGroup" xmlns:wpi="http://schemas.microsoft.com/office/word/2010/wordprocessingInk" xmlns:wne="http://schemas.microsoft.com/office/word/2006/wordml" xmlns:wps="http://schemas.microsoft.com/office/word/2010/wordprocessingShape" mc:Ignorable="w14 w15 w16se w16cid wp14">
   <w:body>
     <w:p>
       <w:pPr>
-        <w:pStyle w:val="Normal"/>
         <w:jc w:val="center"/>
         <w:rPr>
-          <w:b/>
           <w:b/>
           <w:sz w:val="32"/>
           <w:szCs w:val="32"/>
@@ -19,57 +17,76 @@
           <w:sz w:val="32"/>
           <w:szCs w:val="32"/>
         </w:rPr>
-        <w:t>IS3S66</w:t>
-      </w:r>
-      <w:bookmarkStart w:id="0" w:name="_GoBack"/>
-      <w:bookmarkEnd w:id="0"/>
-      <w:r>
-        <w:rPr>
-          <w:b/>
-          <w:sz w:val="32"/>
-          <w:szCs w:val="32"/>
-        </w:rPr>
-        <w:t>1 Tutorial:  Strategy Initiation</w:t>
-      </w:r>
-    </w:p>
-    <w:p>
-      <w:pPr>
-        <w:pStyle w:val="Normal"/>
-        <w:rPr>
-          <w:b/>
-          <w:b/>
-          <w:sz w:val="24"/>
-          <w:szCs w:val="24"/>
-        </w:rPr>
-      </w:pPr>
-      <w:r>
-        <w:rPr>
-          <w:b/>
-          <w:sz w:val="24"/>
-          <w:szCs w:val="24"/>
-        </w:rPr>
-        <w:t>Q.1  What is the difference between a Vision Statement and a Mission Statement?</w:t>
-      </w:r>
-    </w:p>
-    <w:p>
-      <w:pPr>
-        <w:pStyle w:val="Normal"/>
-        <w:rPr>
-          <w:sz w:val="24"/>
-          <w:szCs w:val="24"/>
-        </w:rPr>
-      </w:pPr>
-      <w:r>
-        <w:rPr>
-          <w:sz w:val="24"/>
-          <w:szCs w:val="24"/>
-        </w:rPr>
-        <w:t xml:space="preserve">Organisations summarise their goals and objectives in mission and vision statements. Both of these serve different purposes for a company but are often confused with each other. While a mission statement describes what a company wants to do now, a vision statement outlines what a company wants to be in the future. </w:t>
-      </w:r>
-    </w:p>
-    <w:p>
-      <w:pPr>
-        <w:pStyle w:val="Normal"/>
+        <w:t>IS3S661 Tutorial:  Strategy Initiation</w:t>
+      </w:r>
+    </w:p>
+    <w:p>
+      <w:pPr>
+        <w:rPr>
+          <w:b/>
+          <w:sz w:val="24"/>
+          <w:szCs w:val="24"/>
+        </w:rPr>
+      </w:pPr>
+      <w:proofErr w:type="gramStart"/>
+      <w:r>
+        <w:rPr>
+          <w:b/>
+          <w:sz w:val="24"/>
+          <w:szCs w:val="24"/>
+        </w:rPr>
+        <w:t>Q.1  What</w:t>
+      </w:r>
+      <w:proofErr w:type="gramEnd"/>
+      <w:r>
+        <w:rPr>
+          <w:b/>
+          <w:sz w:val="24"/>
+          <w:szCs w:val="24"/>
+        </w:rPr>
+        <w:t xml:space="preserve"> is the difference between a Vision Statement and a Mission Statement?</w:t>
+      </w:r>
+    </w:p>
+    <w:p>
+      <w:pPr>
+        <w:rPr>
+          <w:sz w:val="24"/>
+          <w:szCs w:val="24"/>
+        </w:rPr>
+      </w:pPr>
+      <w:r>
+        <w:rPr>
+          <w:sz w:val="24"/>
+          <w:szCs w:val="24"/>
+        </w:rPr>
+        <w:t xml:space="preserve">Organisations summarise their goals and objectives in mission and vision statements. </w:t>
+      </w:r>
+      <w:proofErr w:type="gramStart"/>
+      <w:r>
+        <w:rPr>
+          <w:sz w:val="24"/>
+          <w:szCs w:val="24"/>
+        </w:rPr>
+        <w:t>Both of these</w:t>
+      </w:r>
+      <w:proofErr w:type="gramEnd"/>
+      <w:r>
+        <w:rPr>
+          <w:sz w:val="24"/>
+          <w:szCs w:val="24"/>
+        </w:rPr>
+        <w:t xml:space="preserve"> serve different purposes for a company but are often confused with each other. While a mission statement describes what a company wants to do now, a vision s</w:t>
+      </w:r>
+      <w:r>
+        <w:rPr>
+          <w:sz w:val="24"/>
+          <w:szCs w:val="24"/>
+        </w:rPr>
+        <w:t xml:space="preserve">tatement outlines what a company wants to be in the future. </w:t>
+      </w:r>
+    </w:p>
+    <w:p>
+      <w:pPr>
         <w:rPr>
           <w:sz w:val="24"/>
           <w:szCs w:val="24"/>
@@ -101,7 +118,6 @@
     </w:p>
     <w:p>
       <w:pPr>
-        <w:pStyle w:val="Normal"/>
         <w:rPr>
           <w:sz w:val="24"/>
           <w:szCs w:val="24"/>
@@ -128,12 +144,18 @@
           <w:sz w:val="24"/>
           <w:szCs w:val="24"/>
         </w:rPr>
-        <w:t xml:space="preserve"> focuses on the future; it is a source of inspiration and motivation. Often it describes not just the future of the organisation but the future of the industry or society in which the organisation hopes to effect change.</w:t>
-      </w:r>
-    </w:p>
-    <w:p>
-      <w:pPr>
-        <w:pStyle w:val="Normal"/>
+        <w:t xml:space="preserve"> focuses on the f</w:t>
+      </w:r>
+      <w:r>
+        <w:rPr>
+          <w:sz w:val="24"/>
+          <w:szCs w:val="24"/>
+        </w:rPr>
+        <w:t>uture; it is a source of inspiration and motivation. Often it describes not just the future of the organisation but the future of the industry or society in which the organisation hopes to effect change.</w:t>
+      </w:r>
+    </w:p>
+    <w:p>
+      <w:pPr>
         <w:jc w:val="center"/>
         <w:rPr>
           <w:sz w:val="24"/>
@@ -141,12 +163,14 @@
         </w:rPr>
       </w:pPr>
       <w:r>
-        <w:rPr/>
+        <w:rPr>
+          <w:noProof/>
+        </w:rPr>
         <w:drawing>
           <wp:inline distT="0" distB="0" distL="0" distR="0">
             <wp:extent cx="5894705" cy="6438900"/>
             <wp:effectExtent l="0" t="0" r="0" b="0"/>
-            <wp:docPr id="1" name="Picture 1" descr=""/>
+            <wp:docPr id="1" name="Picture 1"/>
             <wp:cNvGraphicFramePr>
               <a:graphicFrameLocks xmlns:a="http://schemas.openxmlformats.org/drawingml/2006/main" noChangeAspect="1"/>
             </wp:cNvGraphicFramePr>
@@ -154,13 +178,13 @@
               <a:graphicData uri="http://schemas.openxmlformats.org/drawingml/2006/picture">
                 <pic:pic xmlns:pic="http://schemas.openxmlformats.org/drawingml/2006/picture">
                   <pic:nvPicPr>
-                    <pic:cNvPr id="1" name="Picture 1" descr=""/>
+                    <pic:cNvPr id="1" name="Picture 1"/>
                     <pic:cNvPicPr>
                       <a:picLocks noChangeAspect="1" noChangeArrowheads="1"/>
                     </pic:cNvPicPr>
                   </pic:nvPicPr>
                   <pic:blipFill>
-                    <a:blip r:embed="rId2"/>
+                    <a:blip r:embed="rId5"/>
                     <a:stretch>
                       <a:fillRect/>
                     </a:stretch>
@@ -183,11 +207,9 @@
     </w:p>
     <w:p>
       <w:pPr>
-        <w:pStyle w:val="Normal"/>
-        <w:spacing w:before="0" w:after="0"/>
+        <w:spacing w:after="0"/>
         <w:jc w:val="center"/>
         <w:rPr>
-          <w:b/>
           <w:b/>
           <w:sz w:val="20"/>
           <w:szCs w:val="20"/>
@@ -199,47 +221,73 @@
           <w:sz w:val="20"/>
           <w:szCs w:val="20"/>
         </w:rPr>
-        <w:t>Source: http://www.diffen.com/difference/Mission_Statement_vs_Vision_Statement</w:t>
-      </w:r>
-    </w:p>
-    <w:p>
-      <w:pPr>
-        <w:pStyle w:val="Normal"/>
-        <w:spacing w:before="0" w:after="0"/>
-        <w:rPr>
-          <w:b/>
-          <w:b/>
-          <w:sz w:val="24"/>
-          <w:szCs w:val="24"/>
-        </w:rPr>
-      </w:pPr>
-      <w:r>
-        <w:rPr>
-          <w:b/>
-          <w:sz w:val="24"/>
-          <w:szCs w:val="24"/>
-        </w:rPr>
-        <w:t>Q.2  For the companies below, identify their (i) VISION, (ii) MISSION STATEMENT, and optionally (iii) CORE VALUES</w:t>
-      </w:r>
-    </w:p>
-    <w:p>
-      <w:pPr>
-        <w:pStyle w:val="Normal"/>
-        <w:spacing w:before="0" w:after="0"/>
-        <w:rPr>
-          <w:b/>
-          <w:b/>
-          <w:sz w:val="24"/>
-          <w:szCs w:val="24"/>
-        </w:rPr>
-      </w:pPr>
-      <w:r>
-        <w:rPr>
-          <w:b/>
-          <w:sz w:val="24"/>
-          <w:szCs w:val="24"/>
-        </w:rPr>
-      </w:r>
+        <w:t>Source: http://www.diffen.com/difference/Mission_S</w:t>
+      </w:r>
+      <w:r>
+        <w:rPr>
+          <w:b/>
+          <w:sz w:val="20"/>
+          <w:szCs w:val="20"/>
+        </w:rPr>
+        <w:t>tatement_vs_Vision_Statement</w:t>
+      </w:r>
+    </w:p>
+    <w:p>
+      <w:pPr>
+        <w:spacing w:after="0"/>
+        <w:rPr>
+          <w:b/>
+          <w:sz w:val="24"/>
+          <w:szCs w:val="24"/>
+        </w:rPr>
+      </w:pPr>
+      <w:proofErr w:type="gramStart"/>
+      <w:r>
+        <w:rPr>
+          <w:b/>
+          <w:sz w:val="24"/>
+          <w:szCs w:val="24"/>
+        </w:rPr>
+        <w:lastRenderedPageBreak/>
+        <w:t>Q.2  For</w:t>
+      </w:r>
+      <w:proofErr w:type="gramEnd"/>
+      <w:r>
+        <w:rPr>
+          <w:b/>
+          <w:sz w:val="24"/>
+          <w:szCs w:val="24"/>
+        </w:rPr>
+        <w:t xml:space="preserve"> the companies below, identify their (</w:t>
+      </w:r>
+      <w:proofErr w:type="spellStart"/>
+      <w:r>
+        <w:rPr>
+          <w:b/>
+          <w:sz w:val="24"/>
+          <w:szCs w:val="24"/>
+        </w:rPr>
+        <w:t>i</w:t>
+      </w:r>
+      <w:proofErr w:type="spellEnd"/>
+      <w:r>
+        <w:rPr>
+          <w:b/>
+          <w:sz w:val="24"/>
+          <w:szCs w:val="24"/>
+        </w:rPr>
+        <w:t>) VISION, (ii) MISSION STATEMENT, and optionally (iii) CORE VALUES</w:t>
+      </w:r>
+    </w:p>
+    <w:p>
+      <w:pPr>
+        <w:spacing w:after="0"/>
+        <w:rPr>
+          <w:b/>
+          <w:sz w:val="24"/>
+          <w:szCs w:val="24"/>
+        </w:rPr>
+      </w:pPr>
     </w:p>
     <w:p>
       <w:pPr>
@@ -248,10 +296,8 @@
           <w:ilvl w:val="0"/>
           <w:numId w:val="1"/>
         </w:numPr>
-        <w:spacing w:before="0" w:after="0"/>
-        <w:contextualSpacing/>
-        <w:rPr>
-          <w:b/>
+        <w:spacing w:after="0"/>
+        <w:rPr>
           <w:b/>
           <w:sz w:val="24"/>
           <w:szCs w:val="24"/>
@@ -273,10 +319,8 @@
           <w:ilvl w:val="0"/>
           <w:numId w:val="1"/>
         </w:numPr>
-        <w:spacing w:before="0" w:after="0"/>
-        <w:contextualSpacing/>
-        <w:rPr>
-          <w:b/>
+        <w:spacing w:after="0"/>
+        <w:rPr>
           <w:b/>
           <w:sz w:val="24"/>
           <w:szCs w:val="24"/>
@@ -298,10 +342,8 @@
           <w:ilvl w:val="0"/>
           <w:numId w:val="1"/>
         </w:numPr>
-        <w:spacing w:before="0" w:after="0"/>
-        <w:contextualSpacing/>
-        <w:rPr>
-          <w:b/>
+        <w:spacing w:after="0"/>
+        <w:rPr>
           <w:b/>
           <w:sz w:val="24"/>
           <w:szCs w:val="24"/>
@@ -323,10 +365,8 @@
           <w:ilvl w:val="0"/>
           <w:numId w:val="1"/>
         </w:numPr>
-        <w:spacing w:before="0" w:after="0"/>
-        <w:contextualSpacing/>
-        <w:rPr>
-          <w:b/>
+        <w:spacing w:after="0"/>
+        <w:rPr>
           <w:b/>
           <w:sz w:val="24"/>
           <w:szCs w:val="24"/>
@@ -348,10 +388,8 @@
           <w:ilvl w:val="0"/>
           <w:numId w:val="1"/>
         </w:numPr>
-        <w:spacing w:before="0" w:after="0"/>
-        <w:contextualSpacing/>
-        <w:rPr>
-          <w:b/>
+        <w:spacing w:after="0"/>
+        <w:rPr>
           <w:b/>
           <w:sz w:val="24"/>
           <w:szCs w:val="24"/>
@@ -373,23 +411,13 @@
           <w:ilvl w:val="0"/>
           <w:numId w:val="1"/>
         </w:numPr>
-        <w:spacing w:before="0" w:after="0"/>
-        <w:contextualSpacing/>
-        <w:rPr>
-          <w:b/>
-          <w:b/>
-          <w:sz w:val="24"/>
-          <w:szCs w:val="24"/>
-        </w:rPr>
-      </w:pPr>
-      <w:r>
-        <w:rPr>
-          <w:b/>
-          <w:sz w:val="24"/>
-          <w:szCs w:val="24"/>
-        </w:rPr>
-        <w:t xml:space="preserve">         </w:t>
-      </w:r>
+        <w:spacing w:after="0"/>
+        <w:rPr>
+          <w:b/>
+          <w:sz w:val="24"/>
+          <w:szCs w:val="24"/>
+        </w:rPr>
+      </w:pPr>
       <w:r>
         <w:rPr>
           <w:b/>
@@ -406,10 +434,8 @@
           <w:ilvl w:val="0"/>
           <w:numId w:val="1"/>
         </w:numPr>
-        <w:spacing w:before="0" w:after="0"/>
-        <w:contextualSpacing/>
-        <w:rPr>
-          <w:b/>
+        <w:spacing w:after="0"/>
+        <w:rPr>
           <w:b/>
           <w:sz w:val="24"/>
           <w:szCs w:val="24"/>
@@ -426,264 +452,232 @@
     </w:p>
     <w:p>
       <w:pPr>
-        <w:pStyle w:val="Normal"/>
-        <w:spacing w:before="0" w:after="0"/>
-        <w:rPr>
-          <w:b/>
-          <w:b/>
-          <w:sz w:val="24"/>
-          <w:szCs w:val="24"/>
-        </w:rPr>
-      </w:pPr>
-      <w:r>
-        <w:rPr>
-          <w:b/>
-          <w:sz w:val="24"/>
-          <w:szCs w:val="24"/>
-        </w:rPr>
-      </w:r>
-    </w:p>
-    <w:p>
-      <w:pPr>
-        <w:pStyle w:val="Normal"/>
-        <w:spacing w:before="0" w:after="0"/>
-        <w:rPr>
-          <w:b/>
-          <w:b/>
-          <w:sz w:val="24"/>
-          <w:szCs w:val="24"/>
-        </w:rPr>
-      </w:pPr>
-      <w:r>
-        <w:rPr>
-          <w:b/>
-          <w:sz w:val="24"/>
-          <w:szCs w:val="24"/>
-        </w:rPr>
-      </w:r>
-    </w:p>
-    <w:p>
-      <w:pPr>
-        <w:pStyle w:val="Normal"/>
-        <w:spacing w:before="0" w:after="0"/>
-        <w:rPr>
-          <w:b/>
-          <w:b/>
-          <w:sz w:val="24"/>
-          <w:szCs w:val="24"/>
-        </w:rPr>
-      </w:pPr>
-      <w:r>
-        <w:rPr>
-          <w:b/>
-          <w:sz w:val="24"/>
-          <w:szCs w:val="24"/>
-        </w:rPr>
-        <w:t xml:space="preserve">Q.3  In respect of Q.2, have any of these changed substantially in recent years? </w:t>
-      </w:r>
-    </w:p>
-    <w:p>
-      <w:pPr>
-        <w:pStyle w:val="Normal"/>
-        <w:spacing w:before="0" w:after="0"/>
-        <w:rPr>
-          <w:b/>
-          <w:b/>
-          <w:sz w:val="24"/>
-          <w:szCs w:val="24"/>
-        </w:rPr>
-      </w:pPr>
-      <w:r>
-        <w:rPr>
-          <w:b/>
-          <w:sz w:val="24"/>
-          <w:szCs w:val="24"/>
-        </w:rPr>
-      </w:r>
-    </w:p>
-    <w:p>
-      <w:pPr>
-        <w:pStyle w:val="Normal"/>
-        <w:spacing w:before="0" w:after="0"/>
-        <w:rPr>
-          <w:b/>
-          <w:b/>
-          <w:sz w:val="24"/>
-          <w:szCs w:val="24"/>
-        </w:rPr>
-      </w:pPr>
-      <w:r>
-        <w:rPr>
-          <w:b/>
-          <w:sz w:val="24"/>
-          <w:szCs w:val="24"/>
-        </w:rPr>
-      </w:r>
-    </w:p>
-    <w:p>
-      <w:pPr>
-        <w:pStyle w:val="Normal"/>
-        <w:spacing w:before="0" w:after="0"/>
-        <w:rPr>
-          <w:b/>
-          <w:b/>
-          <w:sz w:val="24"/>
-          <w:szCs w:val="24"/>
-        </w:rPr>
-      </w:pPr>
-      <w:r>
-        <w:rPr>
-          <w:b/>
-          <w:sz w:val="24"/>
-          <w:szCs w:val="24"/>
-        </w:rPr>
-        <w:t>Q.4  “The American Declaration of Independence was probably the best Mission Statement of all time” (Anon).  Can you identify 3 or 4 examples of other good Mission (or Vision) Statements?</w:t>
-      </w:r>
-    </w:p>
-    <w:p>
-      <w:pPr>
-        <w:pStyle w:val="Normal"/>
-        <w:spacing w:before="0" w:after="0"/>
-        <w:rPr>
-          <w:b/>
-          <w:b/>
-          <w:sz w:val="24"/>
-          <w:szCs w:val="24"/>
-        </w:rPr>
-      </w:pPr>
-      <w:r>
-        <w:rPr>
-          <w:b/>
-          <w:sz w:val="24"/>
-          <w:szCs w:val="24"/>
-        </w:rPr>
-      </w:r>
-    </w:p>
-    <w:p>
-      <w:pPr>
-        <w:pStyle w:val="Normal"/>
-        <w:spacing w:before="0" w:after="0"/>
-        <w:rPr>
-          <w:b/>
-          <w:b/>
-          <w:sz w:val="24"/>
-          <w:szCs w:val="24"/>
-        </w:rPr>
-      </w:pPr>
-      <w:r>
-        <w:rPr>
-          <w:b/>
-          <w:sz w:val="24"/>
-          <w:szCs w:val="24"/>
-        </w:rPr>
-      </w:r>
-    </w:p>
-    <w:p>
-      <w:pPr>
-        <w:pStyle w:val="Normal"/>
-        <w:spacing w:before="0" w:after="0"/>
-        <w:rPr>
-          <w:b/>
-          <w:b/>
-          <w:sz w:val="24"/>
-          <w:szCs w:val="24"/>
-        </w:rPr>
-      </w:pPr>
-      <w:r>
-        <w:rPr>
-          <w:b/>
-          <w:sz w:val="24"/>
-          <w:szCs w:val="24"/>
-        </w:rPr>
-        <w:t>Q.5  Can you identify 3 or 4 examples of bad Mission (or Vision) Statements? (e.g. check out Virgin Atlantic, Cadbury-Schweppes).</w:t>
-      </w:r>
-    </w:p>
-    <w:p>
-      <w:pPr>
-        <w:pStyle w:val="Normal"/>
-        <w:spacing w:before="0" w:after="0"/>
-        <w:rPr>
-          <w:b/>
-          <w:b/>
-          <w:sz w:val="24"/>
-          <w:szCs w:val="24"/>
-        </w:rPr>
-      </w:pPr>
-      <w:r>
-        <w:rPr>
-          <w:b/>
-          <w:sz w:val="24"/>
-          <w:szCs w:val="24"/>
-        </w:rPr>
-      </w:r>
-    </w:p>
-    <w:p>
-      <w:pPr>
-        <w:pStyle w:val="Normal"/>
-        <w:spacing w:before="0" w:after="0"/>
-        <w:rPr>
-          <w:b/>
-          <w:b/>
-          <w:sz w:val="24"/>
-          <w:szCs w:val="24"/>
-        </w:rPr>
-      </w:pPr>
-      <w:r>
-        <w:rPr>
-          <w:b/>
-          <w:sz w:val="24"/>
-          <w:szCs w:val="24"/>
-        </w:rPr>
-      </w:r>
-    </w:p>
-    <w:p>
-      <w:pPr>
-        <w:pStyle w:val="Normal"/>
-        <w:spacing w:before="0" w:after="0"/>
-        <w:rPr>
-          <w:b/>
-          <w:b/>
-          <w:sz w:val="24"/>
-          <w:szCs w:val="24"/>
-        </w:rPr>
-      </w:pPr>
-      <w:r>
-        <w:rPr>
-          <w:b/>
-          <w:sz w:val="24"/>
-          <w:szCs w:val="24"/>
-        </w:rPr>
-        <w:t>Q.6  For ONE of the companies in Q.2, identify the strength of Porter’s 5 Forces which you think that company faces.</w:t>
-      </w:r>
-    </w:p>
-    <w:p>
-      <w:pPr>
-        <w:pStyle w:val="Normal"/>
-        <w:spacing w:before="0" w:after="0"/>
-        <w:rPr>
-          <w:b/>
-          <w:b/>
-          <w:sz w:val="24"/>
-          <w:szCs w:val="24"/>
-        </w:rPr>
-      </w:pPr>
-      <w:r>
-        <w:rPr>
-          <w:b/>
-          <w:sz w:val="24"/>
-          <w:szCs w:val="24"/>
-        </w:rPr>
-      </w:r>
-    </w:p>
-    <w:p>
-      <w:pPr>
-        <w:pStyle w:val="Normal"/>
-        <w:spacing w:before="0" w:after="200"/>
+        <w:spacing w:after="0"/>
+        <w:rPr>
+          <w:b/>
+          <w:sz w:val="24"/>
+          <w:szCs w:val="24"/>
+        </w:rPr>
+      </w:pPr>
+    </w:p>
+    <w:p>
+      <w:pPr>
+        <w:spacing w:after="0"/>
+        <w:rPr>
+          <w:b/>
+          <w:sz w:val="24"/>
+          <w:szCs w:val="24"/>
+        </w:rPr>
+      </w:pPr>
+    </w:p>
+    <w:p>
+      <w:pPr>
+        <w:spacing w:after="0"/>
+        <w:rPr>
+          <w:b/>
+          <w:sz w:val="24"/>
+          <w:szCs w:val="24"/>
+        </w:rPr>
+      </w:pPr>
+      <w:proofErr w:type="gramStart"/>
+      <w:r>
+        <w:rPr>
+          <w:b/>
+          <w:sz w:val="24"/>
+          <w:szCs w:val="24"/>
+        </w:rPr>
+        <w:t>Q.3  In</w:t>
+      </w:r>
+      <w:proofErr w:type="gramEnd"/>
+      <w:r>
+        <w:rPr>
+          <w:b/>
+          <w:sz w:val="24"/>
+          <w:szCs w:val="24"/>
+        </w:rPr>
+        <w:t xml:space="preserve"> respect of Q.2, have any of these changed subs</w:t>
+      </w:r>
+      <w:r>
+        <w:rPr>
+          <w:b/>
+          <w:sz w:val="24"/>
+          <w:szCs w:val="24"/>
+        </w:rPr>
+        <w:t xml:space="preserve">tantially in recent years? </w:t>
+      </w:r>
+      <w:bookmarkStart w:id="0" w:name="_GoBack"/>
+      <w:bookmarkEnd w:id="0"/>
+    </w:p>
+    <w:p>
+      <w:pPr>
+        <w:spacing w:after="0"/>
+        <w:rPr>
+          <w:b/>
+          <w:sz w:val="24"/>
+          <w:szCs w:val="24"/>
+        </w:rPr>
+      </w:pPr>
+    </w:p>
+    <w:p>
+      <w:pPr>
+        <w:spacing w:after="0"/>
+        <w:rPr>
+          <w:b/>
+          <w:sz w:val="24"/>
+          <w:szCs w:val="24"/>
+        </w:rPr>
+      </w:pPr>
+    </w:p>
+    <w:p>
+      <w:pPr>
+        <w:spacing w:after="0"/>
+        <w:rPr>
+          <w:b/>
+          <w:sz w:val="24"/>
+          <w:szCs w:val="24"/>
+        </w:rPr>
+      </w:pPr>
+      <w:proofErr w:type="gramStart"/>
+      <w:r>
+        <w:rPr>
+          <w:b/>
+          <w:sz w:val="24"/>
+          <w:szCs w:val="24"/>
+        </w:rPr>
+        <w:t>Q.4  “</w:t>
+      </w:r>
+      <w:proofErr w:type="gramEnd"/>
+      <w:r>
+        <w:rPr>
+          <w:b/>
+          <w:sz w:val="24"/>
+          <w:szCs w:val="24"/>
+        </w:rPr>
+        <w:t>The American Declaration of Independence was probably the best Mission Statement of all time” (Anon).  Can you identify 3 or 4 examples of other good Mission (or Vision) Statements?</w:t>
+      </w:r>
+    </w:p>
+    <w:p>
+      <w:pPr>
+        <w:spacing w:after="0"/>
+        <w:rPr>
+          <w:b/>
+          <w:sz w:val="24"/>
+          <w:szCs w:val="24"/>
+        </w:rPr>
+      </w:pPr>
+    </w:p>
+    <w:p>
+      <w:pPr>
+        <w:spacing w:after="0"/>
+        <w:rPr>
+          <w:b/>
+          <w:sz w:val="24"/>
+          <w:szCs w:val="24"/>
+        </w:rPr>
+      </w:pPr>
+    </w:p>
+    <w:p>
+      <w:pPr>
+        <w:spacing w:after="0"/>
+        <w:rPr>
+          <w:b/>
+          <w:sz w:val="24"/>
+          <w:szCs w:val="24"/>
+        </w:rPr>
+      </w:pPr>
+      <w:proofErr w:type="gramStart"/>
+      <w:r>
+        <w:rPr>
+          <w:b/>
+          <w:sz w:val="24"/>
+          <w:szCs w:val="24"/>
+        </w:rPr>
+        <w:t>Q.5  Can</w:t>
+      </w:r>
+      <w:proofErr w:type="gramEnd"/>
+      <w:r>
+        <w:rPr>
+          <w:b/>
+          <w:sz w:val="24"/>
+          <w:szCs w:val="24"/>
+        </w:rPr>
+        <w:t xml:space="preserve"> you identify 3 or 4 example</w:t>
+      </w:r>
+      <w:r>
+        <w:rPr>
+          <w:b/>
+          <w:sz w:val="24"/>
+          <w:szCs w:val="24"/>
+        </w:rPr>
+        <w:t>s of bad Mission (or Vision) Statements? (e.g. check out Virgin Atlantic, Cadbury-Schweppes).</w:t>
+      </w:r>
+    </w:p>
+    <w:p>
+      <w:pPr>
+        <w:spacing w:after="0"/>
+        <w:rPr>
+          <w:b/>
+          <w:sz w:val="24"/>
+          <w:szCs w:val="24"/>
+        </w:rPr>
+      </w:pPr>
+    </w:p>
+    <w:p>
+      <w:pPr>
+        <w:spacing w:after="0"/>
+        <w:rPr>
+          <w:b/>
+          <w:sz w:val="24"/>
+          <w:szCs w:val="24"/>
+        </w:rPr>
+      </w:pPr>
+    </w:p>
+    <w:p>
+      <w:pPr>
+        <w:spacing w:after="0"/>
+        <w:rPr>
+          <w:b/>
+          <w:sz w:val="24"/>
+          <w:szCs w:val="24"/>
+        </w:rPr>
+      </w:pPr>
+      <w:proofErr w:type="gramStart"/>
+      <w:r>
+        <w:rPr>
+          <w:b/>
+          <w:sz w:val="24"/>
+          <w:szCs w:val="24"/>
+        </w:rPr>
+        <w:t>Q.6  For</w:t>
+      </w:r>
+      <w:proofErr w:type="gramEnd"/>
+      <w:r>
+        <w:rPr>
+          <w:b/>
+          <w:sz w:val="24"/>
+          <w:szCs w:val="24"/>
+        </w:rPr>
+        <w:t xml:space="preserve"> ONE of the companies in Q.2, identify the strength of Porter’s 5 Forces which you think that company faces.</w:t>
+      </w:r>
+    </w:p>
+    <w:p>
+      <w:pPr>
+        <w:spacing w:after="0"/>
+        <w:rPr>
+          <w:b/>
+          <w:sz w:val="24"/>
+          <w:szCs w:val="24"/>
+        </w:rPr>
+      </w:pPr>
+    </w:p>
+    <w:p>
+      <w:pPr>
         <w:jc w:val="center"/>
-        <w:rPr/>
-      </w:pPr>
-      <w:r>
-        <w:rPr/>
+      </w:pPr>
+      <w:r>
+        <w:rPr>
+          <w:noProof/>
+        </w:rPr>
         <w:drawing>
           <wp:inline distT="0" distB="0" distL="0" distR="0">
             <wp:extent cx="4219575" cy="2867025"/>
@@ -702,7 +696,7 @@
                     </pic:cNvPicPr>
                   </pic:nvPicPr>
                   <pic:blipFill>
-                    <a:blip r:embed="rId3"/>
+                    <a:blip r:embed="rId6"/>
                     <a:stretch>
                       <a:fillRect/>
                     </a:stretch>
@@ -724,21 +718,22 @@
       </w:r>
     </w:p>
     <w:sectPr>
-      <w:type w:val="nextPage"/>
       <w:pgSz w:w="11906" w:h="16838"/>
-      <w:pgMar w:left="720" w:right="624" w:header="0" w:top="720" w:footer="0" w:bottom="624" w:gutter="0"/>
-      <w:pgNumType w:fmt="decimal"/>
-      <w:formProt w:val="false"/>
-      <w:textDirection w:val="lrTb"/>
-      <w:docGrid w:type="default" w:linePitch="360" w:charSpace="4096"/>
+      <w:pgMar w:top="720" w:right="624" w:bottom="624" w:left="720" w:header="0" w:footer="0" w:gutter="0"/>
+      <w:cols w:space="720"/>
+      <w:formProt w:val="0"/>
+      <w:docGrid w:linePitch="360" w:charSpace="4096"/>
     </w:sectPr>
   </w:body>
 </w:document>
 </file>
 
 <file path=word/numbering.xml><?xml version="1.0" encoding="utf-8"?>
-<w:numbering xmlns:w="http://schemas.openxmlformats.org/wordprocessingml/2006/main" xmlns:o="urn:schemas-microsoft-com:office:office" xmlns:r="http://schemas.openxmlformats.org/officeDocument/2006/relationships" xmlns:v="urn:schemas-microsoft-com:vml">
-  <w:abstractNum w:abstractNumId="1">
+<w:numbering xmlns:wpc="http://schemas.microsoft.com/office/word/2010/wordprocessingCanvas" xmlns:cx="http://schemas.microsoft.com/office/drawing/2014/chartex" xmlns:cx1="http://schemas.microsoft.com/office/drawing/2015/9/8/chartex" xmlns:cx2="http://schemas.microsoft.com/office/drawing/2015/10/21/chartex" xmlns:cx3="http://schemas.microsoft.com/office/drawing/2016/5/9/chartex" xmlns:cx4="http://schemas.microsoft.com/office/drawing/2016/5/10/chartex" xmlns:cx5="http://schemas.microsoft.com/office/drawing/2016/5/11/chartex" xmlns:cx6="http://schemas.microsoft.com/office/drawing/2016/5/12/chartex" xmlns:cx7="http://schemas.microsoft.com/office/drawing/2016/5/13/chartex" xmlns:cx8="http://schemas.microsoft.com/office/drawing/2016/5/14/chartex" xmlns:mc="http://schemas.openxmlformats.org/markup-compatibility/2006" xmlns:aink="http://schemas.microsoft.com/office/drawing/2016/ink" xmlns:am3d="http://schemas.microsoft.com/office/drawing/2017/model3d" xmlns:o="urn:schemas-microsoft-com:office:office" xmlns:r="http://schemas.openxmlformats.org/officeDocument/2006/relationships" xmlns:m="http://schemas.openxmlformats.org/officeDocument/2006/math" xmlns:v="urn:schemas-microsoft-com:vml" xmlns:wp14="http://schemas.microsoft.com/office/word/2010/wordprocessingDrawing" xmlns:wp="http://schemas.openxmlformats.org/drawingml/2006/wordprocessingDrawing" xmlns:w10="urn:schemas-microsoft-com:office:word" xmlns:w="http://schemas.openxmlformats.org/wordprocessingml/2006/main" xmlns:w14="http://schemas.microsoft.com/office/word/2010/wordml" xmlns:w15="http://schemas.microsoft.com/office/word/2012/wordml" xmlns:w16cid="http://schemas.microsoft.com/office/word/2016/wordml/cid" xmlns:w16se="http://schemas.microsoft.com/office/word/2015/wordml/symex" xmlns:wpg="http://schemas.microsoft.com/office/word/2010/wordprocessingGroup" xmlns:wpi="http://schemas.microsoft.com/office/word/2010/wordprocessingInk" xmlns:wne="http://schemas.microsoft.com/office/word/2006/wordml" xmlns:wps="http://schemas.microsoft.com/office/word/2010/wordprocessingShape" mc:Ignorable="w14 w15 w16se w16cid wp14">
+  <w:abstractNum w:abstractNumId="0" w15:restartNumberingAfterBreak="0">
+    <w:nsid w:val="16597FB2"/>
+    <w:multiLevelType w:val="multilevel"/>
+    <w:tmpl w:val="2A5A03D6"/>
     <w:lvl w:ilvl="0">
       <w:start w:val="1"/>
       <w:numFmt w:val="lowerLetter"/>
@@ -821,7 +816,10 @@
       </w:pPr>
     </w:lvl>
   </w:abstractNum>
-  <w:abstractNum w:abstractNumId="2">
+  <w:abstractNum w:abstractNumId="1" w15:restartNumberingAfterBreak="0">
+    <w:nsid w:val="45AF0EAD"/>
+    <w:multiLevelType w:val="multilevel"/>
+    <w:tmpl w:val="842E7594"/>
     <w:lvl w:ilvl="0">
       <w:start w:val="1"/>
       <w:numFmt w:val="none"/>
@@ -829,7 +827,7 @@
       <w:lvlText w:val=""/>
       <w:lvlJc w:val="left"/>
       <w:pPr>
-        <w:ind w:left="0" w:hanging="0"/>
+        <w:ind w:left="0" w:firstLine="0"/>
       </w:pPr>
     </w:lvl>
     <w:lvl w:ilvl="1">
@@ -839,7 +837,7 @@
       <w:lvlText w:val=""/>
       <w:lvlJc w:val="left"/>
       <w:pPr>
-        <w:ind w:left="0" w:hanging="0"/>
+        <w:ind w:left="0" w:firstLine="0"/>
       </w:pPr>
     </w:lvl>
     <w:lvl w:ilvl="2">
@@ -849,7 +847,7 @@
       <w:lvlText w:val=""/>
       <w:lvlJc w:val="left"/>
       <w:pPr>
-        <w:ind w:left="0" w:hanging="0"/>
+        <w:ind w:left="0" w:firstLine="0"/>
       </w:pPr>
     </w:lvl>
     <w:lvl w:ilvl="3">
@@ -859,7 +857,7 @@
       <w:lvlText w:val=""/>
       <w:lvlJc w:val="left"/>
       <w:pPr>
-        <w:ind w:left="0" w:hanging="0"/>
+        <w:ind w:left="0" w:firstLine="0"/>
       </w:pPr>
     </w:lvl>
     <w:lvl w:ilvl="4">
@@ -869,7 +867,7 @@
       <w:lvlText w:val=""/>
       <w:lvlJc w:val="left"/>
       <w:pPr>
-        <w:ind w:left="0" w:hanging="0"/>
+        <w:ind w:left="0" w:firstLine="0"/>
       </w:pPr>
     </w:lvl>
     <w:lvl w:ilvl="5">
@@ -879,7 +877,7 @@
       <w:lvlText w:val=""/>
       <w:lvlJc w:val="left"/>
       <w:pPr>
-        <w:ind w:left="0" w:hanging="0"/>
+        <w:ind w:left="0" w:firstLine="0"/>
       </w:pPr>
     </w:lvl>
     <w:lvl w:ilvl="6">
@@ -889,7 +887,7 @@
       <w:lvlText w:val=""/>
       <w:lvlJc w:val="left"/>
       <w:pPr>
-        <w:ind w:left="0" w:hanging="0"/>
+        <w:ind w:left="0" w:firstLine="0"/>
       </w:pPr>
     </w:lvl>
     <w:lvl w:ilvl="7">
@@ -899,7 +897,7 @@
       <w:lvlText w:val=""/>
       <w:lvlJc w:val="left"/>
       <w:pPr>
-        <w:ind w:left="0" w:hanging="0"/>
+        <w:ind w:left="0" w:firstLine="0"/>
       </w:pPr>
     </w:lvl>
     <w:lvl w:ilvl="8">
@@ -909,45 +907,43 @@
       <w:lvlText w:val=""/>
       <w:lvlJc w:val="left"/>
       <w:pPr>
-        <w:ind w:left="0" w:hanging="0"/>
+        <w:ind w:left="0" w:firstLine="0"/>
       </w:pPr>
     </w:lvl>
   </w:abstractNum>
   <w:num w:numId="1">
-    <w:abstractNumId w:val="1"/>
+    <w:abstractNumId w:val="0"/>
   </w:num>
   <w:num w:numId="2">
-    <w:abstractNumId w:val="2"/>
+    <w:abstractNumId w:val="1"/>
   </w:num>
 </w:numbering>
 </file>
 
 <file path=word/styles.xml><?xml version="1.0" encoding="utf-8"?>
-<w:styles xmlns:w="http://schemas.openxmlformats.org/wordprocessingml/2006/main" xmlns:w14="http://schemas.microsoft.com/office/word/2010/wordml" xmlns:mc="http://schemas.openxmlformats.org/markup-compatibility/2006" mc:Ignorable="w14">
+<w:styles xmlns:mc="http://schemas.openxmlformats.org/markup-compatibility/2006" xmlns:r="http://schemas.openxmlformats.org/officeDocument/2006/relationships" xmlns:w="http://schemas.openxmlformats.org/wordprocessingml/2006/main" xmlns:w14="http://schemas.microsoft.com/office/word/2010/wordml" xmlns:w15="http://schemas.microsoft.com/office/word/2012/wordml" xmlns:w16cid="http://schemas.microsoft.com/office/word/2016/wordml/cid" xmlns:w16se="http://schemas.microsoft.com/office/word/2015/wordml/symex" mc:Ignorable="w14 w15 w16se w16cid">
   <w:docDefaults>
     <w:rPrDefault>
       <w:rPr>
-        <w:rFonts w:ascii="Calibri" w:hAnsi="Calibri" w:eastAsia="Calibri" w:cs="" w:asciiTheme="minorHAnsi" w:cstheme="minorBidi" w:eastAsiaTheme="minorHAnsi" w:hAnsiTheme="minorHAnsi"/>
+        <w:rFonts w:asciiTheme="minorHAnsi" w:eastAsiaTheme="minorHAnsi" w:hAnsiTheme="minorHAnsi" w:cstheme="minorBidi"/>
         <w:sz w:val="22"/>
         <w:szCs w:val="22"/>
         <w:lang w:val="en-GB" w:eastAsia="en-US" w:bidi="ar-SA"/>
       </w:rPr>
     </w:rPrDefault>
-    <w:pPrDefault>
-      <w:pPr/>
-    </w:pPrDefault>
+    <w:pPrDefault/>
   </w:docDefaults>
-  <w:latentStyles w:defLockedState="0" w:defUIPriority="99" w:defSemiHidden="0" w:defUnhideWhenUsed="0" w:defQFormat="0" w:count="371">
+  <w:latentStyles w:defLockedState="0" w:defUIPriority="99" w:defSemiHidden="0" w:defUnhideWhenUsed="0" w:defQFormat="0" w:count="375">
     <w:lsdException w:name="Normal" w:uiPriority="0" w:qFormat="1"/>
     <w:lsdException w:name="heading 1" w:uiPriority="9" w:qFormat="1"/>
-    <w:lsdException w:name="heading 2" w:uiPriority="9" w:semiHidden="1" w:unhideWhenUsed="1" w:qFormat="1"/>
-    <w:lsdException w:name="heading 3" w:uiPriority="9" w:semiHidden="1" w:unhideWhenUsed="1" w:qFormat="1"/>
-    <w:lsdException w:name="heading 4" w:uiPriority="9" w:semiHidden="1" w:unhideWhenUsed="1" w:qFormat="1"/>
-    <w:lsdException w:name="heading 5" w:uiPriority="9" w:semiHidden="1" w:unhideWhenUsed="1" w:qFormat="1"/>
-    <w:lsdException w:name="heading 6" w:uiPriority="9" w:semiHidden="1" w:unhideWhenUsed="1" w:qFormat="1"/>
-    <w:lsdException w:name="heading 7" w:uiPriority="9" w:semiHidden="1" w:unhideWhenUsed="1" w:qFormat="1"/>
-    <w:lsdException w:name="heading 8" w:uiPriority="9" w:semiHidden="1" w:unhideWhenUsed="1" w:qFormat="1"/>
-    <w:lsdException w:name="heading 9" w:uiPriority="9" w:semiHidden="1" w:unhideWhenUsed="1" w:qFormat="1"/>
+    <w:lsdException w:name="heading 2" w:semiHidden="1" w:uiPriority="9" w:unhideWhenUsed="1" w:qFormat="1"/>
+    <w:lsdException w:name="heading 3" w:semiHidden="1" w:uiPriority="9" w:unhideWhenUsed="1" w:qFormat="1"/>
+    <w:lsdException w:name="heading 4" w:semiHidden="1" w:uiPriority="9" w:unhideWhenUsed="1" w:qFormat="1"/>
+    <w:lsdException w:name="heading 5" w:semiHidden="1" w:uiPriority="9" w:unhideWhenUsed="1" w:qFormat="1"/>
+    <w:lsdException w:name="heading 6" w:semiHidden="1" w:uiPriority="9" w:unhideWhenUsed="1" w:qFormat="1"/>
+    <w:lsdException w:name="heading 7" w:semiHidden="1" w:uiPriority="9" w:unhideWhenUsed="1" w:qFormat="1"/>
+    <w:lsdException w:name="heading 8" w:semiHidden="1" w:uiPriority="9" w:unhideWhenUsed="1" w:qFormat="1"/>
+    <w:lsdException w:name="heading 9" w:semiHidden="1" w:uiPriority="9" w:unhideWhenUsed="1" w:qFormat="1"/>
     <w:lsdException w:name="index 1" w:semiHidden="1" w:unhideWhenUsed="1"/>
     <w:lsdException w:name="index 2" w:semiHidden="1" w:unhideWhenUsed="1"/>
     <w:lsdException w:name="index 3" w:semiHidden="1" w:unhideWhenUsed="1"/>
@@ -957,22 +953,22 @@
     <w:lsdException w:name="index 7" w:semiHidden="1" w:unhideWhenUsed="1"/>
     <w:lsdException w:name="index 8" w:semiHidden="1" w:unhideWhenUsed="1"/>
     <w:lsdException w:name="index 9" w:semiHidden="1" w:unhideWhenUsed="1"/>
-    <w:lsdException w:name="toc 1" w:uiPriority="39" w:semiHidden="1" w:unhideWhenUsed="1"/>
-    <w:lsdException w:name="toc 2" w:uiPriority="39" w:semiHidden="1" w:unhideWhenUsed="1"/>
-    <w:lsdException w:name="toc 3" w:uiPriority="39" w:semiHidden="1" w:unhideWhenUsed="1"/>
-    <w:lsdException w:name="toc 4" w:uiPriority="39" w:semiHidden="1" w:unhideWhenUsed="1"/>
-    <w:lsdException w:name="toc 5" w:uiPriority="39" w:semiHidden="1" w:unhideWhenUsed="1"/>
-    <w:lsdException w:name="toc 6" w:uiPriority="39" w:semiHidden="1" w:unhideWhenUsed="1"/>
-    <w:lsdException w:name="toc 7" w:uiPriority="39" w:semiHidden="1" w:unhideWhenUsed="1"/>
-    <w:lsdException w:name="toc 8" w:uiPriority="39" w:semiHidden="1" w:unhideWhenUsed="1"/>
-    <w:lsdException w:name="toc 9" w:uiPriority="39" w:semiHidden="1" w:unhideWhenUsed="1"/>
+    <w:lsdException w:name="toc 1" w:semiHidden="1" w:uiPriority="39" w:unhideWhenUsed="1"/>
+    <w:lsdException w:name="toc 2" w:semiHidden="1" w:uiPriority="39" w:unhideWhenUsed="1"/>
+    <w:lsdException w:name="toc 3" w:semiHidden="1" w:uiPriority="39" w:unhideWhenUsed="1"/>
+    <w:lsdException w:name="toc 4" w:semiHidden="1" w:uiPriority="39" w:unhideWhenUsed="1"/>
+    <w:lsdException w:name="toc 5" w:semiHidden="1" w:uiPriority="39" w:unhideWhenUsed="1"/>
+    <w:lsdException w:name="toc 6" w:semiHidden="1" w:uiPriority="39" w:unhideWhenUsed="1"/>
+    <w:lsdException w:name="toc 7" w:semiHidden="1" w:uiPriority="39" w:unhideWhenUsed="1"/>
+    <w:lsdException w:name="toc 8" w:semiHidden="1" w:uiPriority="39" w:unhideWhenUsed="1"/>
+    <w:lsdException w:name="toc 9" w:semiHidden="1" w:uiPriority="39" w:unhideWhenUsed="1"/>
     <w:lsdException w:name="Normal Indent" w:semiHidden="1" w:unhideWhenUsed="1"/>
     <w:lsdException w:name="footnote text" w:semiHidden="1" w:unhideWhenUsed="1"/>
     <w:lsdException w:name="annotation text" w:semiHidden="1" w:unhideWhenUsed="1"/>
     <w:lsdException w:name="header" w:semiHidden="1" w:unhideWhenUsed="1"/>
     <w:lsdException w:name="footer" w:semiHidden="1" w:unhideWhenUsed="1"/>
     <w:lsdException w:name="index heading" w:semiHidden="1" w:unhideWhenUsed="1"/>
-    <w:lsdException w:name="caption" w:uiPriority="35" w:semiHidden="1" w:unhideWhenUsed="1" w:qFormat="1"/>
+    <w:lsdException w:name="caption" w:semiHidden="1" w:uiPriority="35" w:unhideWhenUsed="1" w:qFormat="1"/>
     <w:lsdException w:name="table of figures" w:semiHidden="1" w:unhideWhenUsed="1"/>
     <w:lsdException w:name="envelope address" w:semiHidden="1" w:unhideWhenUsed="1"/>
     <w:lsdException w:name="envelope return" w:semiHidden="1" w:unhideWhenUsed="1"/>
@@ -1003,7 +999,7 @@
     <w:lsdException w:name="Title" w:uiPriority="10" w:qFormat="1"/>
     <w:lsdException w:name="Closing" w:semiHidden="1" w:unhideWhenUsed="1"/>
     <w:lsdException w:name="Signature" w:semiHidden="1" w:unhideWhenUsed="1"/>
-    <w:lsdException w:name="Default Paragraph Font" w:uiPriority="1" w:semiHidden="1" w:unhideWhenUsed="1"/>
+    <w:lsdException w:name="Default Paragraph Font" w:semiHidden="1" w:uiPriority="1" w:unhideWhenUsed="1"/>
     <w:lsdException w:name="Body Text" w:semiHidden="1" w:unhideWhenUsed="1"/>
     <w:lsdException w:name="Body Text Indent" w:semiHidden="1" w:unhideWhenUsed="1"/>
     <w:lsdException w:name="List Continue" w:semiHidden="1" w:unhideWhenUsed="1"/>
@@ -1043,7 +1039,6 @@
     <w:lsdException w:name="HTML Sample" w:semiHidden="1" w:unhideWhenUsed="1"/>
     <w:lsdException w:name="HTML Typewriter" w:semiHidden="1" w:unhideWhenUsed="1"/>
     <w:lsdException w:name="HTML Variable" w:semiHidden="1" w:unhideWhenUsed="1"/>
-    <w:lsdException w:name="Normal Table" w:semiHidden="1" w:unhideWhenUsed="1"/>
     <w:lsdException w:name="annotation subject" w:semiHidden="1" w:unhideWhenUsed="1"/>
     <w:lsdException w:name="No List" w:semiHidden="1" w:unhideWhenUsed="1"/>
     <w:lsdException w:name="Outline List 1" w:semiHidden="1" w:unhideWhenUsed="1"/>
@@ -1087,10 +1082,8 @@
     <w:lsdException w:name="Table Elegant" w:semiHidden="1" w:unhideWhenUsed="1"/>
     <w:lsdException w:name="Table Professional" w:semiHidden="1" w:unhideWhenUsed="1"/>
     <w:lsdException w:name="Table Subtle 1" w:semiHidden="1" w:unhideWhenUsed="1"/>
-    <w:lsdException w:name="Table Subtle 2" w:semiHidden="1" w:unhideWhenUsed="1"/>
     <w:lsdException w:name="Table Web 1" w:semiHidden="1" w:unhideWhenUsed="1"/>
     <w:lsdException w:name="Table Web 2" w:semiHidden="1" w:unhideWhenUsed="1"/>
-    <w:lsdException w:name="Table Web 3" w:semiHidden="1" w:unhideWhenUsed="1"/>
     <w:lsdException w:name="Balloon Text" w:semiHidden="1" w:unhideWhenUsed="1"/>
     <w:lsdException w:name="Table Grid" w:uiPriority="59"/>
     <w:lsdException w:name="Table Theme" w:semiHidden="1" w:unhideWhenUsed="1"/>
@@ -1203,8 +1196,8 @@
     <w:lsdException w:name="Subtle Reference" w:uiPriority="31" w:qFormat="1"/>
     <w:lsdException w:name="Intense Reference" w:uiPriority="32" w:qFormat="1"/>
     <w:lsdException w:name="Book Title" w:uiPriority="33" w:qFormat="1"/>
-    <w:lsdException w:name="Bibliography" w:uiPriority="37" w:semiHidden="1" w:unhideWhenUsed="1"/>
-    <w:lsdException w:name="TOC Heading" w:uiPriority="39" w:semiHidden="1" w:unhideWhenUsed="1" w:qFormat="1"/>
+    <w:lsdException w:name="Bibliography" w:semiHidden="1" w:uiPriority="37" w:unhideWhenUsed="1"/>
+    <w:lsdException w:name="TOC Heading" w:semiHidden="1" w:uiPriority="39" w:unhideWhenUsed="1" w:qFormat="1"/>
     <w:lsdException w:name="Plain Table 1" w:uiPriority="41"/>
     <w:lsdException w:name="Plain Table 2" w:uiPriority="42"/>
     <w:lsdException w:name="Plain Table 3" w:uiPriority="43"/>
@@ -1309,92 +1302,102 @@
     <w:lsdException w:name="List Table 5 Dark Accent 6" w:uiPriority="50"/>
     <w:lsdException w:name="List Table 6 Colorful Accent 6" w:uiPriority="51"/>
     <w:lsdException w:name="List Table 7 Colorful Accent 6" w:uiPriority="52"/>
+    <w:lsdException w:name="Mention" w:semiHidden="1" w:unhideWhenUsed="1"/>
+    <w:lsdException w:name="Smart Hyperlink" w:semiHidden="1" w:unhideWhenUsed="1"/>
+    <w:lsdException w:name="Hashtag" w:semiHidden="1" w:unhideWhenUsed="1"/>
+    <w:lsdException w:name="Unresolved Mention" w:semiHidden="1" w:unhideWhenUsed="1"/>
   </w:latentStyles>
-  <w:style w:type="paragraph" w:styleId="Normal" w:default="1">
+  <w:style w:type="paragraph" w:default="1" w:styleId="Normal">
     <w:name w:val="Normal"/>
     <w:qFormat/>
-    <w:rsid w:val="00ac7d85"/>
+    <w:rsid w:val="00AC7D85"/>
     <w:pPr>
-      <w:widowControl/>
-      <w:bidi w:val="0"/>
-      <w:spacing w:lineRule="auto" w:line="276" w:before="0" w:after="200"/>
-      <w:jc w:val="left"/>
+      <w:spacing w:after="200" w:line="276" w:lineRule="auto"/>
     </w:pPr>
-    <w:rPr>
-      <w:rFonts w:ascii="Calibri" w:hAnsi="Calibri" w:eastAsia="Calibri" w:cs="" w:asciiTheme="minorHAnsi" w:cstheme="minorBidi" w:eastAsiaTheme="minorHAnsi" w:hAnsiTheme="minorHAnsi"/>
-      <w:color w:val="auto"/>
-      <w:kern w:val="0"/>
-      <w:sz w:val="22"/>
-      <w:szCs w:val="22"/>
-      <w:lang w:val="en-GB" w:eastAsia="en-US" w:bidi="ar-SA"/>
-    </w:rPr>
   </w:style>
-  <w:style w:type="character" w:styleId="DefaultParagraphFont" w:default="1">
+  <w:style w:type="character" w:default="1" w:styleId="DefaultParagraphFont">
     <w:name w:val="Default Paragraph Font"/>
     <w:uiPriority w:val="1"/>
     <w:semiHidden/>
     <w:unhideWhenUsed/>
-    <w:qFormat/>
-    <w:rPr/>
   </w:style>
-  <w:style w:type="character" w:styleId="BalloonTextChar" w:customStyle="1">
+  <w:style w:type="table" w:default="1" w:styleId="TableNormal">
+    <w:name w:val="Normal Table"/>
+    <w:uiPriority w:val="99"/>
+    <w:semiHidden/>
+    <w:unhideWhenUsed/>
+    <w:tblPr>
+      <w:tblInd w:w="0" w:type="dxa"/>
+      <w:tblCellMar>
+        <w:top w:w="0" w:type="dxa"/>
+        <w:left w:w="108" w:type="dxa"/>
+        <w:bottom w:w="0" w:type="dxa"/>
+        <w:right w:w="108" w:type="dxa"/>
+      </w:tblCellMar>
+    </w:tblPr>
+  </w:style>
+  <w:style w:type="numbering" w:default="1" w:styleId="NoList">
+    <w:name w:val="No List"/>
+    <w:uiPriority w:val="99"/>
+    <w:semiHidden/>
+    <w:unhideWhenUsed/>
+  </w:style>
+  <w:style w:type="character" w:customStyle="1" w:styleId="BalloonTextChar">
     <w:name w:val="Balloon Text Char"/>
     <w:basedOn w:val="DefaultParagraphFont"/>
     <w:link w:val="BalloonText"/>
     <w:uiPriority w:val="99"/>
     <w:semiHidden/>
     <w:qFormat/>
-    <w:rsid w:val="00f245ff"/>
+    <w:rsid w:val="00F245FF"/>
     <w:rPr>
       <w:rFonts w:ascii="Tahoma" w:hAnsi="Tahoma" w:cs="Tahoma"/>
       <w:sz w:val="16"/>
       <w:szCs w:val="16"/>
     </w:rPr>
   </w:style>
-  <w:style w:type="character" w:styleId="InternetLink">
+  <w:style w:type="character" w:customStyle="1" w:styleId="InternetLink">
     <w:name w:val="Internet Link"/>
     <w:basedOn w:val="DefaultParagraphFont"/>
     <w:uiPriority w:val="99"/>
     <w:unhideWhenUsed/>
-    <w:rsid w:val="00f245ff"/>
+    <w:rsid w:val="00F245FF"/>
     <w:rPr>
       <w:color w:val="0000FF" w:themeColor="hyperlink"/>
       <w:u w:val="single"/>
     </w:rPr>
   </w:style>
-  <w:style w:type="paragraph" w:styleId="Heading">
+  <w:style w:type="paragraph" w:customStyle="1" w:styleId="Heading">
     <w:name w:val="Heading"/>
     <w:basedOn w:val="Normal"/>
-    <w:next w:val="TextBody"/>
+    <w:next w:val="BodyText"/>
     <w:qFormat/>
     <w:pPr>
-      <w:keepNext w:val="true"/>
+      <w:keepNext/>
       <w:spacing w:before="240" w:after="120"/>
     </w:pPr>
     <w:rPr>
-      <w:rFonts w:ascii="Liberation Sans" w:hAnsi="Liberation Sans" w:eastAsia="Noto Sans CJK SC" w:cs="Droid Sans Devanagari"/>
+      <w:rFonts w:ascii="Liberation Sans" w:eastAsia="Noto Sans CJK SC" w:hAnsi="Liberation Sans" w:cs="Droid Sans Devanagari"/>
       <w:sz w:val="28"/>
       <w:szCs w:val="28"/>
     </w:rPr>
   </w:style>
-  <w:style w:type="paragraph" w:styleId="TextBody">
+  <w:style w:type="paragraph" w:styleId="BodyText">
     <w:name w:val="Body Text"/>
     <w:basedOn w:val="Normal"/>
     <w:pPr>
-      <w:spacing w:lineRule="auto" w:line="276" w:before="0" w:after="140"/>
+      <w:spacing w:after="140"/>
     </w:pPr>
-    <w:rPr/>
   </w:style>
   <w:style w:type="paragraph" w:styleId="List">
     <w:name w:val="List"/>
-    <w:basedOn w:val="TextBody"/>
-    <w:pPr/>
+    <w:basedOn w:val="BodyText"/>
     <w:rPr>
       <w:rFonts w:cs="Droid Sans Devanagari"/>
     </w:rPr>
   </w:style>
   <w:style w:type="paragraph" w:styleId="Caption">
-    <w:name w:val="Caption"/>
+    <w:name w:val="caption"/>
     <w:basedOn w:val="Normal"/>
     <w:qFormat/>
     <w:pPr>
@@ -1409,7 +1412,7 @@
       <w:szCs w:val="24"/>
     </w:rPr>
   </w:style>
-  <w:style w:type="paragraph" w:styleId="Index">
+  <w:style w:type="paragraph" w:customStyle="1" w:styleId="Index">
     <w:name w:val="Index"/>
     <w:basedOn w:val="Normal"/>
     <w:qFormat/>
@@ -1428,9 +1431,9 @@
     <w:semiHidden/>
     <w:unhideWhenUsed/>
     <w:qFormat/>
-    <w:rsid w:val="00f245ff"/>
+    <w:rsid w:val="00F245FF"/>
     <w:pPr>
-      <w:spacing w:lineRule="auto" w:line="240" w:before="0" w:after="0"/>
+      <w:spacing w:after="0" w:line="240" w:lineRule="auto"/>
     </w:pPr>
     <w:rPr>
       <w:rFonts w:ascii="Tahoma" w:hAnsi="Tahoma" w:cs="Tahoma"/>
@@ -1443,35 +1446,11 @@
     <w:basedOn w:val="Normal"/>
     <w:uiPriority w:val="34"/>
     <w:qFormat/>
-    <w:rsid w:val="00225dab"/>
+    <w:rsid w:val="00225DAB"/>
     <w:pPr>
-      <w:spacing w:before="0" w:after="200"/>
-      <w:ind w:left="720" w:hanging="0"/>
+      <w:ind w:left="720"/>
       <w:contextualSpacing/>
     </w:pPr>
-    <w:rPr/>
-  </w:style>
-  <w:style w:type="numbering" w:styleId="NoList" w:default="1">
-    <w:name w:val="No List"/>
-    <w:uiPriority w:val="99"/>
-    <w:semiHidden/>
-    <w:unhideWhenUsed/>
-    <w:qFormat/>
-  </w:style>
-  <w:style w:type="table" w:default="1" w:styleId="TableNormal">
-    <w:name w:val="Normal Table"/>
-    <w:uiPriority w:val="99"/>
-    <w:semiHidden/>
-    <w:unhideWhenUsed/>
-    <w:tblPr>
-      <w:tblInd w:w="0" w:type="dxa"/>
-      <w:tblCellMar>
-        <w:top w:w="0" w:type="dxa"/>
-        <w:left w:w="108" w:type="dxa"/>
-        <w:bottom w:w="0" w:type="dxa"/>
-        <w:right w:w="108" w:type="dxa"/>
-      </w:tblCellMar>
-    </w:tblPr>
   </w:style>
 </w:styles>
 </file>

</xml_diff>